<commit_message>
added TVector to the project diagram
</commit_message>
<xml_diff>
--- a/source/Project diagram.docx
+++ b/source/Project diagram.docx
@@ -11,6 +11,7 @@
       </w:r>
     </w:p>
     <w:p>
+      <w:bookmarkStart w:id="0" w:name="_GoBack"/>
       <w:r>
         <w:rPr>
           <w:noProof/>
@@ -21,7 +22,7 @@
             <w:drawing>
               <wp:inline distT="0" distB="0" distL="0" distR="0" wp14:anchorId="284B8050" wp14:editId="73863C26">
                 <wp:extent cx="5486400" cy="7937813"/>
-                <wp:effectExtent l="0" t="0" r="0" b="0"/>
+                <wp:effectExtent l="0" t="0" r="19050" b="0"/>
                 <wp:docPr id="1" name="Полотно 1"/>
                 <wp:cNvGraphicFramePr>
                   <a:graphicFrameLocks xmlns:a="http://schemas.openxmlformats.org/drawingml/2006/main" noChangeAspect="1"/>
@@ -621,17 +622,8 @@
                                   <w:rFonts w:eastAsia="Times New Roman"/>
                                   <w:sz w:val="18"/>
                                 </w:rPr>
-                                <w:t>Тип товара (</w:t>
+                                <w:t>Тип товара (физ</w:t>
                               </w:r>
-                              <w:proofErr w:type="spellStart"/>
-                              <w:r>
-                                <w:rPr>
-                                  <w:rFonts w:eastAsia="Times New Roman"/>
-                                  <w:sz w:val="18"/>
-                                </w:rPr>
-                                <w:t>физ</w:t>
-                              </w:r>
-                              <w:proofErr w:type="spellEnd"/>
                               <w:r>
                                 <w:rPr>
                                   <w:rFonts w:eastAsia="Times New Roman"/>
@@ -1070,25 +1062,7 @@
                                   <w:sz w:val="18"/>
                                   <w:szCs w:val="18"/>
                                 </w:rPr>
-                                <w:t xml:space="preserve">Номер </w:t>
-                              </w:r>
-                              <w:proofErr w:type="spellStart"/>
-                              <w:r>
-                                <w:rPr>
-                                  <w:rFonts w:eastAsia="Calibri"/>
-                                  <w:sz w:val="18"/>
-                                  <w:szCs w:val="18"/>
-                                </w:rPr>
-                                <w:t>скидочной</w:t>
-                              </w:r>
-                              <w:proofErr w:type="spellEnd"/>
-                              <w:r>
-                                <w:rPr>
-                                  <w:rFonts w:eastAsia="Calibri"/>
-                                  <w:sz w:val="18"/>
-                                  <w:szCs w:val="18"/>
-                                </w:rPr>
-                                <w:t xml:space="preserve"> карты</w:t>
+                                <w:t>Номер скидочной карты</w:t>
                               </w:r>
                             </w:p>
                             <w:p>
@@ -2741,6 +2715,187 @@
                           <a:noAutofit/>
                         </wps:bodyPr>
                       </wps:wsp>
+                      <wps:wsp>
+                        <wps:cNvPr id="31" name="Прямоугольник 31"/>
+                        <wps:cNvSpPr/>
+                        <wps:spPr>
+                          <a:xfrm>
+                            <a:off x="3920947" y="3771614"/>
+                            <a:ext cx="1565452" cy="316230"/>
+                          </a:xfrm>
+                          <a:prstGeom prst="rect">
+                            <a:avLst/>
+                          </a:prstGeom>
+                        </wps:spPr>
+                        <wps:style>
+                          <a:lnRef idx="2">
+                            <a:schemeClr val="accent5"/>
+                          </a:lnRef>
+                          <a:fillRef idx="1">
+                            <a:schemeClr val="lt1"/>
+                          </a:fillRef>
+                          <a:effectRef idx="0">
+                            <a:schemeClr val="accent5"/>
+                          </a:effectRef>
+                          <a:fontRef idx="minor">
+                            <a:schemeClr val="dk1"/>
+                          </a:fontRef>
+                        </wps:style>
+                        <wps:txbx>
+                          <w:txbxContent>
+                            <w:p>
+                              <w:pPr>
+                                <w:pStyle w:val="ad"/>
+                                <w:spacing w:before="0" w:beforeAutospacing="0" w:after="160" w:afterAutospacing="0"/>
+                                <w:jc w:val="center"/>
+                                <w:rPr>
+                                  <w:lang w:val="en-US"/>
+                                </w:rPr>
+                              </w:pPr>
+                              <w:r>
+                                <w:rPr>
+                                  <w:rFonts w:eastAsia="Calibri"/>
+                                  <w:sz w:val="22"/>
+                                  <w:szCs w:val="22"/>
+                                  <w:lang w:val="en-US"/>
+                                </w:rPr>
+                                <w:t>TVector</w:t>
+                              </w:r>
+                            </w:p>
+                          </w:txbxContent>
+                        </wps:txbx>
+                        <wps:bodyPr rot="0" spcFirstLastPara="0" vert="horz" wrap="square" lIns="91440" tIns="45720" rIns="91440" bIns="45720" numCol="1" spcCol="0" rtlCol="0" fromWordArt="0" anchor="ctr" anchorCtr="0" forceAA="0" compatLnSpc="1">
+                          <a:prstTxWarp prst="textNoShape">
+                            <a:avLst/>
+                          </a:prstTxWarp>
+                          <a:noAutofit/>
+                        </wps:bodyPr>
+                      </wps:wsp>
+                      <wps:wsp>
+                        <wps:cNvPr id="52" name="Надпись 9"/>
+                        <wps:cNvSpPr txBox="1"/>
+                        <wps:spPr>
+                          <a:xfrm>
+                            <a:off x="3772571" y="4087847"/>
+                            <a:ext cx="1565452" cy="1412240"/>
+                          </a:xfrm>
+                          <a:prstGeom prst="rect">
+                            <a:avLst/>
+                          </a:prstGeom>
+                          <a:noFill/>
+                          <a:ln w="6350">
+                            <a:noFill/>
+                          </a:ln>
+                        </wps:spPr>
+                        <wps:txbx>
+                          <w:txbxContent>
+                            <w:p>
+                              <w:pPr>
+                                <w:pStyle w:val="ad"/>
+                                <w:tabs>
+                                  <w:tab w:val="left" w:pos="720"/>
+                                </w:tabs>
+                                <w:spacing w:before="0" w:beforeAutospacing="0" w:after="0" w:afterAutospacing="0"/>
+                                <w:ind w:left="533" w:hanging="360"/>
+                                <w:rPr>
+                                  <w:rFonts w:eastAsia="Calibri"/>
+                                  <w:sz w:val="18"/>
+                                  <w:szCs w:val="18"/>
+                                </w:rPr>
+                              </w:pPr>
+                              <w:r>
+                                <w:rPr>
+                                  <w:rFonts w:eastAsia="Calibri"/>
+                                  <w:sz w:val="18"/>
+                                  <w:szCs w:val="18"/>
+                                </w:rPr>
+                                <w:t xml:space="preserve">- </w:t>
+                              </w:r>
+                              <w:r>
+                                <w:rPr>
+                                  <w:rFonts w:eastAsia="Calibri"/>
+                                  <w:sz w:val="18"/>
+                                  <w:szCs w:val="18"/>
+                                </w:rPr>
+                                <w:t xml:space="preserve">     </w:t>
+                              </w:r>
+                              <w:r>
+                                <w:rPr>
+                                  <w:rFonts w:eastAsia="Calibri"/>
+                                  <w:sz w:val="18"/>
+                                  <w:szCs w:val="18"/>
+                                </w:rPr>
+                                <w:t>Смотри информацию о</w:t>
+                              </w:r>
+                              <w:r>
+                                <w:rPr>
+                                  <w:rFonts w:eastAsia="Calibri"/>
+                                  <w:sz w:val="18"/>
+                                  <w:szCs w:val="18"/>
+                                </w:rPr>
+                                <w:t xml:space="preserve"> </w:t>
+                              </w:r>
+                              <w:r>
+                                <w:rPr>
+                                  <w:rFonts w:eastAsia="Calibri"/>
+                                  <w:sz w:val="18"/>
+                                  <w:szCs w:val="18"/>
+                                  <w:lang w:val="en-US"/>
+                                </w:rPr>
+                                <w:t>TVector</w:t>
+                              </w:r>
+                              <w:r>
+                                <w:rPr>
+                                  <w:rFonts w:eastAsia="Calibri"/>
+                                  <w:sz w:val="18"/>
+                                  <w:szCs w:val="18"/>
+                                </w:rPr>
+                                <w:t xml:space="preserve"> </w:t>
+                              </w:r>
+                              <w:r>
+                                <w:rPr>
+                                  <w:rFonts w:eastAsia="Calibri"/>
+                                  <w:sz w:val="18"/>
+                                  <w:szCs w:val="18"/>
+                                </w:rPr>
+                                <w:t xml:space="preserve">в </w:t>
+                              </w:r>
+                              <w:r>
+                                <w:rPr>
+                                  <w:rFonts w:eastAsia="Calibri"/>
+                                  <w:sz w:val="18"/>
+                                  <w:szCs w:val="18"/>
+                                  <w:lang w:val="en-US"/>
+                                </w:rPr>
+                                <w:t>README</w:t>
+                              </w:r>
+                              <w:r>
+                                <w:rPr>
+                                  <w:rFonts w:eastAsia="Calibri"/>
+                                  <w:sz w:val="18"/>
+                                  <w:szCs w:val="18"/>
+                                </w:rPr>
+                                <w:t>.</w:t>
+                              </w:r>
+                              <w:r>
+                                <w:rPr>
+                                  <w:rFonts w:eastAsia="Calibri"/>
+                                  <w:sz w:val="18"/>
+                                  <w:szCs w:val="18"/>
+                                  <w:lang w:val="en-US"/>
+                                </w:rPr>
+                                <w:t>md</w:t>
+                              </w:r>
+                            </w:p>
+                          </w:txbxContent>
+                        </wps:txbx>
+                        <wps:bodyPr rot="0" spcFirstLastPara="0" vert="horz" wrap="square" lIns="91440" tIns="45720" rIns="91440" bIns="45720" numCol="1" spcCol="0" rtlCol="0" fromWordArt="0" anchor="t" anchorCtr="0" forceAA="0" compatLnSpc="1">
+                          <a:prstTxWarp prst="textNoShape">
+                            <a:avLst/>
+                          </a:prstTxWarp>
+                          <a:noAutofit/>
+                        </wps:bodyPr>
+                      </wps:wsp>
                     </wpc:wpc>
                   </a:graphicData>
                 </a:graphic>
@@ -2749,7 +2904,7 @@
           </mc:Choice>
           <mc:Fallback>
             <w:pict>
-              <v:group w14:anchorId="284B8050" id="Полотно 1" o:spid="_x0000_s1026" editas="canvas" style="width:6in;height:625pt;mso-position-horizontal-relative:char;mso-position-vertical-relative:line" coordsize="54864,79375" o:gfxdata="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">
+              <v:group w14:anchorId="284B8050" id="Полотно 1" o:spid="_x0000_s1026" editas="canvas" style="width:6in;height:625pt;mso-position-horizontal-relative:char;mso-position-vertical-relative:line" coordsize="54864,79375" o:gfxdata="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">
                 <v:shapetype id="_x0000_t75" coordsize="21600,21600" o:spt="75" o:preferrelative="t" path="m@4@5l@4@11@9@11@9@5xe" filled="f" stroked="f">
                   <v:stroke joinstyle="miter"/>
                   <v:formulas>
@@ -3199,17 +3354,8 @@
                             <w:rFonts w:eastAsia="Times New Roman"/>
                             <w:sz w:val="18"/>
                           </w:rPr>
-                          <w:t>Тип товара (</w:t>
+                          <w:t>Тип товара (физ</w:t>
                         </w:r>
-                        <w:proofErr w:type="spellStart"/>
-                        <w:r>
-                          <w:rPr>
-                            <w:rFonts w:eastAsia="Times New Roman"/>
-                            <w:sz w:val="18"/>
-                          </w:rPr>
-                          <w:t>физ</w:t>
-                        </w:r>
-                        <w:proofErr w:type="spellEnd"/>
                         <w:r>
                           <w:rPr>
                             <w:rFonts w:eastAsia="Times New Roman"/>
@@ -3527,25 +3673,7 @@
                             <w:sz w:val="18"/>
                             <w:szCs w:val="18"/>
                           </w:rPr>
-                          <w:t xml:space="preserve">Номер </w:t>
-                        </w:r>
-                        <w:proofErr w:type="spellStart"/>
-                        <w:r>
-                          <w:rPr>
-                            <w:rFonts w:eastAsia="Calibri"/>
-                            <w:sz w:val="18"/>
-                            <w:szCs w:val="18"/>
-                          </w:rPr>
-                          <w:t>скидочной</w:t>
-                        </w:r>
-                        <w:proofErr w:type="spellEnd"/>
-                        <w:r>
-                          <w:rPr>
-                            <w:rFonts w:eastAsia="Calibri"/>
-                            <w:sz w:val="18"/>
-                            <w:szCs w:val="18"/>
-                          </w:rPr>
-                          <w:t xml:space="preserve"> карты</w:t>
+                          <w:t>Номер скидочной карты</w:t>
                         </w:r>
                       </w:p>
                       <w:p>
@@ -4717,15 +4845,143 @@
                     </w:txbxContent>
                   </v:textbox>
                 </v:shape>
+                <v:rect id="Прямоугольник 31" o:spid="_x0000_s1056" style="position:absolute;left:39209;top:37716;width:15654;height:3162;visibility:visible;mso-wrap-style:square;v-text-anchor:middle" o:gfxdata="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" fillcolor="white [3201]" strokecolor="#4472c4 [3208]" strokeweight="1pt">
+                  <v:textbox>
+                    <w:txbxContent>
+                      <w:p>
+                        <w:pPr>
+                          <w:pStyle w:val="ad"/>
+                          <w:spacing w:before="0" w:beforeAutospacing="0" w:after="160" w:afterAutospacing="0"/>
+                          <w:jc w:val="center"/>
+                          <w:rPr>
+                            <w:lang w:val="en-US"/>
+                          </w:rPr>
+                        </w:pPr>
+                        <w:r>
+                          <w:rPr>
+                            <w:rFonts w:eastAsia="Calibri"/>
+                            <w:sz w:val="22"/>
+                            <w:szCs w:val="22"/>
+                            <w:lang w:val="en-US"/>
+                          </w:rPr>
+                          <w:t>TVector</w:t>
+                        </w:r>
+                      </w:p>
+                    </w:txbxContent>
+                  </v:textbox>
+                </v:rect>
+                <v:shape id="Надпись 9" o:spid="_x0000_s1057" type="#_x0000_t202" style="position:absolute;left:37725;top:40878;width:15655;height:14122;visibility:visible;mso-wrap-style:square;v-text-anchor:top" o:gfxdata="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" filled="f" stroked="f" strokeweight=".5pt">
+                  <v:textbox>
+                    <w:txbxContent>
+                      <w:p>
+                        <w:pPr>
+                          <w:pStyle w:val="ad"/>
+                          <w:tabs>
+                            <w:tab w:val="left" w:pos="720"/>
+                          </w:tabs>
+                          <w:spacing w:before="0" w:beforeAutospacing="0" w:after="0" w:afterAutospacing="0"/>
+                          <w:ind w:left="533" w:hanging="360"/>
+                          <w:rPr>
+                            <w:rFonts w:eastAsia="Calibri"/>
+                            <w:sz w:val="18"/>
+                            <w:szCs w:val="18"/>
+                          </w:rPr>
+                        </w:pPr>
+                        <w:r>
+                          <w:rPr>
+                            <w:rFonts w:eastAsia="Calibri"/>
+                            <w:sz w:val="18"/>
+                            <w:szCs w:val="18"/>
+                          </w:rPr>
+                          <w:t xml:space="preserve">- </w:t>
+                        </w:r>
+                        <w:r>
+                          <w:rPr>
+                            <w:rFonts w:eastAsia="Calibri"/>
+                            <w:sz w:val="18"/>
+                            <w:szCs w:val="18"/>
+                          </w:rPr>
+                          <w:t xml:space="preserve">     </w:t>
+                        </w:r>
+                        <w:r>
+                          <w:rPr>
+                            <w:rFonts w:eastAsia="Calibri"/>
+                            <w:sz w:val="18"/>
+                            <w:szCs w:val="18"/>
+                          </w:rPr>
+                          <w:t>Смотри информацию о</w:t>
+                        </w:r>
+                        <w:r>
+                          <w:rPr>
+                            <w:rFonts w:eastAsia="Calibri"/>
+                            <w:sz w:val="18"/>
+                            <w:szCs w:val="18"/>
+                          </w:rPr>
+                          <w:t xml:space="preserve"> </w:t>
+                        </w:r>
+                        <w:r>
+                          <w:rPr>
+                            <w:rFonts w:eastAsia="Calibri"/>
+                            <w:sz w:val="18"/>
+                            <w:szCs w:val="18"/>
+                            <w:lang w:val="en-US"/>
+                          </w:rPr>
+                          <w:t>TVector</w:t>
+                        </w:r>
+                        <w:r>
+                          <w:rPr>
+                            <w:rFonts w:eastAsia="Calibri"/>
+                            <w:sz w:val="18"/>
+                            <w:szCs w:val="18"/>
+                          </w:rPr>
+                          <w:t xml:space="preserve"> </w:t>
+                        </w:r>
+                        <w:r>
+                          <w:rPr>
+                            <w:rFonts w:eastAsia="Calibri"/>
+                            <w:sz w:val="18"/>
+                            <w:szCs w:val="18"/>
+                          </w:rPr>
+                          <w:t xml:space="preserve">в </w:t>
+                        </w:r>
+                        <w:r>
+                          <w:rPr>
+                            <w:rFonts w:eastAsia="Calibri"/>
+                            <w:sz w:val="18"/>
+                            <w:szCs w:val="18"/>
+                            <w:lang w:val="en-US"/>
+                          </w:rPr>
+                          <w:t>README</w:t>
+                        </w:r>
+                        <w:r>
+                          <w:rPr>
+                            <w:rFonts w:eastAsia="Calibri"/>
+                            <w:sz w:val="18"/>
+                            <w:szCs w:val="18"/>
+                          </w:rPr>
+                          <w:t>.</w:t>
+                        </w:r>
+                        <w:r>
+                          <w:rPr>
+                            <w:rFonts w:eastAsia="Calibri"/>
+                            <w:sz w:val="18"/>
+                            <w:szCs w:val="18"/>
+                            <w:lang w:val="en-US"/>
+                          </w:rPr>
+                          <w:t>md</w:t>
+                        </w:r>
+                      </w:p>
+                    </w:txbxContent>
+                  </v:textbox>
+                </v:shape>
                 <w10:anchorlock/>
               </v:group>
             </w:pict>
           </mc:Fallback>
         </mc:AlternateContent>
       </w:r>
-      <w:bookmarkStart w:id="0" w:name="_GoBack"/>
-      <w:bookmarkEnd w:id="0"/>
     </w:p>
+    <w:bookmarkEnd w:id="0"/>
     <w:p/>
     <w:p/>
     <w:sectPr>
@@ -7879,6 +8135,119 @@
     </w:lvl>
   </w:abstractNum>
   <w:abstractNum w:abstractNumId="25" w15:restartNumberingAfterBreak="0">
+    <w:nsid w:val="64920DB0"/>
+    <w:multiLevelType w:val="hybridMultilevel"/>
+    <w:tmpl w:val="867233D2"/>
+    <w:lvl w:ilvl="0" w:tplc="063EB252">
+      <w:numFmt w:val="bullet"/>
+      <w:lvlText w:val="-"/>
+      <w:lvlJc w:val="left"/>
+      <w:pPr>
+        <w:ind w:left="720" w:hanging="360"/>
+      </w:pPr>
+      <w:rPr>
+        <w:rFonts w:ascii="Times New Roman" w:eastAsia="Calibri" w:hAnsi="Times New Roman" w:cs="Times New Roman" w:hint="default"/>
+        <w:sz w:val="18"/>
+      </w:rPr>
+    </w:lvl>
+    <w:lvl w:ilvl="1" w:tplc="04190003" w:tentative="1">
+      <w:start w:val="1"/>
+      <w:numFmt w:val="bullet"/>
+      <w:lvlText w:val="o"/>
+      <w:lvlJc w:val="left"/>
+      <w:pPr>
+        <w:ind w:left="1440" w:hanging="360"/>
+      </w:pPr>
+      <w:rPr>
+        <w:rFonts w:ascii="Courier New" w:hAnsi="Courier New" w:cs="Courier New" w:hint="default"/>
+      </w:rPr>
+    </w:lvl>
+    <w:lvl w:ilvl="2" w:tplc="04190005" w:tentative="1">
+      <w:start w:val="1"/>
+      <w:numFmt w:val="bullet"/>
+      <w:lvlText w:val=""/>
+      <w:lvlJc w:val="left"/>
+      <w:pPr>
+        <w:ind w:left="2160" w:hanging="360"/>
+      </w:pPr>
+      <w:rPr>
+        <w:rFonts w:ascii="Wingdings" w:hAnsi="Wingdings" w:hint="default"/>
+      </w:rPr>
+    </w:lvl>
+    <w:lvl w:ilvl="3" w:tplc="04190001" w:tentative="1">
+      <w:start w:val="1"/>
+      <w:numFmt w:val="bullet"/>
+      <w:lvlText w:val=""/>
+      <w:lvlJc w:val="left"/>
+      <w:pPr>
+        <w:ind w:left="2880" w:hanging="360"/>
+      </w:pPr>
+      <w:rPr>
+        <w:rFonts w:ascii="Symbol" w:hAnsi="Symbol" w:hint="default"/>
+      </w:rPr>
+    </w:lvl>
+    <w:lvl w:ilvl="4" w:tplc="04190003" w:tentative="1">
+      <w:start w:val="1"/>
+      <w:numFmt w:val="bullet"/>
+      <w:lvlText w:val="o"/>
+      <w:lvlJc w:val="left"/>
+      <w:pPr>
+        <w:ind w:left="3600" w:hanging="360"/>
+      </w:pPr>
+      <w:rPr>
+        <w:rFonts w:ascii="Courier New" w:hAnsi="Courier New" w:cs="Courier New" w:hint="default"/>
+      </w:rPr>
+    </w:lvl>
+    <w:lvl w:ilvl="5" w:tplc="04190005" w:tentative="1">
+      <w:start w:val="1"/>
+      <w:numFmt w:val="bullet"/>
+      <w:lvlText w:val=""/>
+      <w:lvlJc w:val="left"/>
+      <w:pPr>
+        <w:ind w:left="4320" w:hanging="360"/>
+      </w:pPr>
+      <w:rPr>
+        <w:rFonts w:ascii="Wingdings" w:hAnsi="Wingdings" w:hint="default"/>
+      </w:rPr>
+    </w:lvl>
+    <w:lvl w:ilvl="6" w:tplc="04190001" w:tentative="1">
+      <w:start w:val="1"/>
+      <w:numFmt w:val="bullet"/>
+      <w:lvlText w:val=""/>
+      <w:lvlJc w:val="left"/>
+      <w:pPr>
+        <w:ind w:left="5040" w:hanging="360"/>
+      </w:pPr>
+      <w:rPr>
+        <w:rFonts w:ascii="Symbol" w:hAnsi="Symbol" w:hint="default"/>
+      </w:rPr>
+    </w:lvl>
+    <w:lvl w:ilvl="7" w:tplc="04190003" w:tentative="1">
+      <w:start w:val="1"/>
+      <w:numFmt w:val="bullet"/>
+      <w:lvlText w:val="o"/>
+      <w:lvlJc w:val="left"/>
+      <w:pPr>
+        <w:ind w:left="5760" w:hanging="360"/>
+      </w:pPr>
+      <w:rPr>
+        <w:rFonts w:ascii="Courier New" w:hAnsi="Courier New" w:cs="Courier New" w:hint="default"/>
+      </w:rPr>
+    </w:lvl>
+    <w:lvl w:ilvl="8" w:tplc="04190005" w:tentative="1">
+      <w:start w:val="1"/>
+      <w:numFmt w:val="bullet"/>
+      <w:lvlText w:val=""/>
+      <w:lvlJc w:val="left"/>
+      <w:pPr>
+        <w:ind w:left="6480" w:hanging="360"/>
+      </w:pPr>
+      <w:rPr>
+        <w:rFonts w:ascii="Wingdings" w:hAnsi="Wingdings" w:hint="default"/>
+      </w:rPr>
+    </w:lvl>
+  </w:abstractNum>
+  <w:abstractNum w:abstractNumId="26" w15:restartNumberingAfterBreak="0">
     <w:nsid w:val="76544D48"/>
     <w:multiLevelType w:val="hybridMultilevel"/>
     <w:tmpl w:val="F034BCD2"/>
@@ -7991,7 +8360,7 @@
       </w:rPr>
     </w:lvl>
   </w:abstractNum>
-  <w:abstractNum w:abstractNumId="26" w15:restartNumberingAfterBreak="0">
+  <w:abstractNum w:abstractNumId="27" w15:restartNumberingAfterBreak="0">
     <w:nsid w:val="77F82A2B"/>
     <w:multiLevelType w:val="hybridMultilevel"/>
     <w:tmpl w:val="E362BFC6"/>
@@ -8080,7 +8449,7 @@
       </w:pPr>
     </w:lvl>
   </w:abstractNum>
-  <w:abstractNum w:abstractNumId="27" w15:restartNumberingAfterBreak="0">
+  <w:abstractNum w:abstractNumId="28" w15:restartNumberingAfterBreak="0">
     <w:nsid w:val="7C9110A3"/>
     <w:multiLevelType w:val="hybridMultilevel"/>
     <w:tmpl w:val="FCF25F7E"/>
@@ -8196,7 +8565,7 @@
       </w:rPr>
     </w:lvl>
   </w:abstractNum>
-  <w:abstractNum w:abstractNumId="28" w15:restartNumberingAfterBreak="0">
+  <w:abstractNum w:abstractNumId="29" w15:restartNumberingAfterBreak="0">
     <w:nsid w:val="7CFE753A"/>
     <w:multiLevelType w:val="hybridMultilevel"/>
     <w:tmpl w:val="251C1418"/>
@@ -8312,7 +8681,7 @@
       </w:rPr>
     </w:lvl>
   </w:abstractNum>
-  <w:abstractNum w:abstractNumId="29" w15:restartNumberingAfterBreak="0">
+  <w:abstractNum w:abstractNumId="30" w15:restartNumberingAfterBreak="0">
     <w:nsid w:val="7D947086"/>
     <w:multiLevelType w:val="multilevel"/>
     <w:tmpl w:val="A43C0CA8"/>
@@ -8434,7 +8803,7 @@
       </w:rPr>
     </w:lvl>
   </w:abstractNum>
-  <w:abstractNum w:abstractNumId="30" w15:restartNumberingAfterBreak="0">
+  <w:abstractNum w:abstractNumId="31" w15:restartNumberingAfterBreak="0">
     <w:nsid w:val="7F71785B"/>
     <w:multiLevelType w:val="hybridMultilevel"/>
     <w:tmpl w:val="00620F8A"/>
@@ -8551,7 +8920,7 @@
     </w:lvl>
   </w:abstractNum>
   <w:num w:numId="1">
-    <w:abstractNumId w:val="29"/>
+    <w:abstractNumId w:val="30"/>
   </w:num>
   <w:num w:numId="2">
     <w:abstractNumId w:val="4"/>
@@ -8593,7 +8962,7 @@
     <w:abstractNumId w:val="20"/>
   </w:num>
   <w:num w:numId="15">
-    <w:abstractNumId w:val="30"/>
+    <w:abstractNumId w:val="31"/>
   </w:num>
   <w:num w:numId="16">
     <w:abstractNumId w:val="21"/>
@@ -8602,22 +8971,22 @@
     <w:abstractNumId w:val="23"/>
   </w:num>
   <w:num w:numId="18">
-    <w:abstractNumId w:val="28"/>
+    <w:abstractNumId w:val="29"/>
   </w:num>
   <w:num w:numId="19">
     <w:abstractNumId w:val="24"/>
   </w:num>
   <w:num w:numId="20">
-    <w:abstractNumId w:val="27"/>
+    <w:abstractNumId w:val="28"/>
   </w:num>
   <w:num w:numId="21">
-    <w:abstractNumId w:val="25"/>
+    <w:abstractNumId w:val="26"/>
   </w:num>
   <w:num w:numId="22">
     <w:abstractNumId w:val="0"/>
   </w:num>
   <w:num w:numId="23">
-    <w:abstractNumId w:val="26"/>
+    <w:abstractNumId w:val="27"/>
   </w:num>
   <w:num w:numId="24">
     <w:abstractNumId w:val="14"/>
@@ -8642,6 +9011,9 @@
   </w:num>
   <w:num w:numId="31">
     <w:abstractNumId w:val="8"/>
+  </w:num>
+  <w:num w:numId="32">
+    <w:abstractNumId w:val="25"/>
   </w:num>
 </w:numbering>
 </file>
@@ -9595,6 +9967,103 @@
       <w:lang w:eastAsia="ru-RU"/>
     </w:rPr>
   </w:style>
+  <w:style w:type="character" w:styleId="ae">
+    <w:name w:val="annotation reference"/>
+    <w:basedOn w:val="a0"/>
+    <w:uiPriority w:val="99"/>
+    <w:semiHidden/>
+    <w:unhideWhenUsed/>
+    <w:rsid w:val="00B3629C"/>
+    <w:rPr>
+      <w:sz w:val="16"/>
+      <w:szCs w:val="16"/>
+    </w:rPr>
+  </w:style>
+  <w:style w:type="paragraph" w:styleId="af">
+    <w:name w:val="annotation text"/>
+    <w:basedOn w:val="a"/>
+    <w:link w:val="af0"/>
+    <w:uiPriority w:val="99"/>
+    <w:semiHidden/>
+    <w:unhideWhenUsed/>
+    <w:rsid w:val="00B3629C"/>
+    <w:rPr>
+      <w:sz w:val="20"/>
+      <w:szCs w:val="20"/>
+    </w:rPr>
+  </w:style>
+  <w:style w:type="character" w:customStyle="1" w:styleId="af0">
+    <w:name w:val="Текст примечания Знак"/>
+    <w:basedOn w:val="a0"/>
+    <w:link w:val="af"/>
+    <w:uiPriority w:val="99"/>
+    <w:semiHidden/>
+    <w:rsid w:val="00B3629C"/>
+    <w:rPr>
+      <w:rFonts w:ascii="Times New Roman" w:hAnsi="Times New Roman"/>
+      <w:sz w:val="20"/>
+      <w:szCs w:val="20"/>
+    </w:rPr>
+  </w:style>
+  <w:style w:type="paragraph" w:styleId="af1">
+    <w:name w:val="annotation subject"/>
+    <w:basedOn w:val="af"/>
+    <w:next w:val="af"/>
+    <w:link w:val="af2"/>
+    <w:uiPriority w:val="99"/>
+    <w:semiHidden/>
+    <w:unhideWhenUsed/>
+    <w:rsid w:val="00B3629C"/>
+    <w:rPr>
+      <w:b/>
+      <w:bCs/>
+    </w:rPr>
+  </w:style>
+  <w:style w:type="character" w:customStyle="1" w:styleId="af2">
+    <w:name w:val="Тема примечания Знак"/>
+    <w:basedOn w:val="af0"/>
+    <w:link w:val="af1"/>
+    <w:uiPriority w:val="99"/>
+    <w:semiHidden/>
+    <w:rsid w:val="00B3629C"/>
+    <w:rPr>
+      <w:rFonts w:ascii="Times New Roman" w:hAnsi="Times New Roman"/>
+      <w:b/>
+      <w:bCs/>
+      <w:sz w:val="20"/>
+      <w:szCs w:val="20"/>
+    </w:rPr>
+  </w:style>
+  <w:style w:type="paragraph" w:styleId="af3">
+    <w:name w:val="Balloon Text"/>
+    <w:basedOn w:val="a"/>
+    <w:link w:val="af4"/>
+    <w:uiPriority w:val="99"/>
+    <w:semiHidden/>
+    <w:unhideWhenUsed/>
+    <w:rsid w:val="00B3629C"/>
+    <w:pPr>
+      <w:spacing w:after="0"/>
+    </w:pPr>
+    <w:rPr>
+      <w:rFonts w:ascii="Segoe UI" w:hAnsi="Segoe UI" w:cs="Segoe UI"/>
+      <w:sz w:val="18"/>
+      <w:szCs w:val="18"/>
+    </w:rPr>
+  </w:style>
+  <w:style w:type="character" w:customStyle="1" w:styleId="af4">
+    <w:name w:val="Текст выноски Знак"/>
+    <w:basedOn w:val="a0"/>
+    <w:link w:val="af3"/>
+    <w:uiPriority w:val="99"/>
+    <w:semiHidden/>
+    <w:rsid w:val="00B3629C"/>
+    <w:rPr>
+      <w:rFonts w:ascii="Segoe UI" w:hAnsi="Segoe UI" w:cs="Segoe UI"/>
+      <w:sz w:val="18"/>
+      <w:szCs w:val="18"/>
+    </w:rPr>
+  </w:style>
 </w:styles>
 </file>
 

</xml_diff>